<commit_message>
Creación QR - Se añade QR en la Carta
</commit_message>
<xml_diff>
--- a/Carta QR.docx
+++ b/Carta QR.docx
@@ -3,67 +3,6 @@
 <w:document xmlns:wpc="http://schemas.microsoft.com/office/word/2010/wordprocessingCanvas" xmlns:cx="http://schemas.microsoft.com/office/drawing/2014/chartex" xmlns:cx1="http://schemas.microsoft.com/office/drawing/2015/9/8/chartex" xmlns:mc="http://schemas.openxmlformats.org/markup-compatibility/2006" xmlns:o="urn:schemas-microsoft-com:office:office" xmlns:r="http://schemas.openxmlformats.org/officeDocument/2006/relationships" xmlns:m="http://schemas.openxmlformats.org/officeDocument/2006/math" xmlns:v="urn:schemas-microsoft-com:vml" xmlns:wp14="http://schemas.microsoft.com/office/word/2010/wordprocessingDrawing" xmlns:wp="http://schemas.openxmlformats.org/drawingml/2006/wordprocessingDrawing" xmlns:w10="urn:schemas-microsoft-com:office:word" xmlns:w="http://schemas.openxmlformats.org/wordprocessingml/2006/main" xmlns:w14="http://schemas.microsoft.com/office/word/2010/wordml" xmlns:w15="http://schemas.microsoft.com/office/word/2012/wordml" xmlns:w16se="http://schemas.microsoft.com/office/word/2015/wordml/symex" xmlns:wpg="http://schemas.microsoft.com/office/word/2010/wordprocessingGroup" xmlns:wpi="http://schemas.microsoft.com/office/word/2010/wordprocessingInk" xmlns:wne="http://schemas.microsoft.com/office/word/2006/wordml" xmlns:wps="http://schemas.microsoft.com/office/word/2010/wordprocessingShape" mc:Ignorable="w14 w15 w16se wp14">
   <w:body>
     <w:p>
-      <w:r>
-        <w:rPr>
-          <w:noProof/>
-          <w:lang w:eastAsia="es-ES"/>
-        </w:rPr>
-        <w:drawing>
-          <wp:anchor distT="0" distB="0" distL="114300" distR="114300" simplePos="0" relativeHeight="251658240" behindDoc="0" locked="0" layoutInCell="1" allowOverlap="1">
-            <wp:simplePos x="0" y="0"/>
-            <wp:positionH relativeFrom="margin">
-              <wp:posOffset>1740877</wp:posOffset>
-            </wp:positionH>
-            <wp:positionV relativeFrom="paragraph">
-              <wp:posOffset>2426677</wp:posOffset>
-            </wp:positionV>
-            <wp:extent cx="2713055" cy="1339850"/>
-            <wp:effectExtent l="0" t="0" r="0" b="0"/>
-            <wp:wrapNone/>
-            <wp:docPr id="3" name="Imagen 3"/>
-            <wp:cNvGraphicFramePr>
-              <a:graphicFrameLocks xmlns:a="http://schemas.openxmlformats.org/drawingml/2006/main" noChangeAspect="1"/>
-            </wp:cNvGraphicFramePr>
-            <a:graphic xmlns:a="http://schemas.openxmlformats.org/drawingml/2006/main">
-              <a:graphicData uri="http://schemas.openxmlformats.org/drawingml/2006/picture">
-                <pic:pic xmlns:pic="http://schemas.openxmlformats.org/drawingml/2006/picture">
-                  <pic:nvPicPr>
-                    <pic:cNvPr id="3" name="vi i tofona logo carta.png"/>
-                    <pic:cNvPicPr/>
-                  </pic:nvPicPr>
-                  <pic:blipFill>
-                    <a:blip r:embed="rId6">
-                      <a:extLst>
-                        <a:ext uri="{28A0092B-C50C-407E-A947-70E740481C1C}">
-                          <a14:useLocalDpi xmlns:a14="http://schemas.microsoft.com/office/drawing/2010/main" val="0"/>
-                        </a:ext>
-                      </a:extLst>
-                    </a:blip>
-                    <a:stretch>
-                      <a:fillRect/>
-                    </a:stretch>
-                  </pic:blipFill>
-                  <pic:spPr>
-                    <a:xfrm>
-                      <a:off x="0" y="0"/>
-                      <a:ext cx="2722300" cy="1344416"/>
-                    </a:xfrm>
-                    <a:prstGeom prst="rect">
-                      <a:avLst/>
-                    </a:prstGeom>
-                  </pic:spPr>
-                </pic:pic>
-              </a:graphicData>
-            </a:graphic>
-            <wp14:sizeRelH relativeFrom="margin">
-              <wp14:pctWidth>0</wp14:pctWidth>
-            </wp14:sizeRelH>
-            <wp14:sizeRelV relativeFrom="margin">
-              <wp14:pctHeight>0</wp14:pctHeight>
-            </wp14:sizeRelV>
-          </wp:anchor>
-        </w:drawing>
-      </w:r>
       <w:r>
         <w:rPr>
           <w:noProof/>
@@ -73,7 +12,7 @@
           <wp:inline distT="0" distB="0" distL="0" distR="0">
             <wp:extent cx="6188710" cy="6188710"/>
             <wp:effectExtent l="0" t="0" r="2540" b="2540"/>
-            <wp:docPr id="2" name="Imagen 2"/>
+            <wp:docPr id="1" name="Imagen 1"/>
             <wp:cNvGraphicFramePr>
               <a:graphicFrameLocks xmlns:a="http://schemas.openxmlformats.org/drawingml/2006/main" noChangeAspect="1"/>
             </wp:cNvGraphicFramePr>
@@ -81,11 +20,11 @@
               <a:graphicData uri="http://schemas.openxmlformats.org/drawingml/2006/picture">
                 <pic:pic xmlns:pic="http://schemas.openxmlformats.org/drawingml/2006/picture">
                   <pic:nvPicPr>
-                    <pic:cNvPr id="2" name="qr-code.png"/>
+                    <pic:cNvPr id="1" name="qr-code.png"/>
                     <pic:cNvPicPr/>
                   </pic:nvPicPr>
                   <pic:blipFill>
-                    <a:blip r:embed="rId7" cstate="print">
+                    <a:blip r:embed="rId6">
                       <a:extLst>
                         <a:ext uri="{28A0092B-C50C-407E-A947-70E740481C1C}">
                           <a14:useLocalDpi xmlns:a14="http://schemas.microsoft.com/office/drawing/2010/main" val="0"/>
@@ -114,8 +53,421 @@
     </w:p>
     <w:p>
       <w:pPr>
+        <w:spacing w:line="259" w:lineRule="auto"/>
         <w:jc w:val="left"/>
       </w:pPr>
+      <w:r>
+        <w:br w:type="page"/>
+      </w:r>
+    </w:p>
+    <w:p>
+      <w:pPr>
+        <w:jc w:val="left"/>
+      </w:pPr>
+      <w:r>
+        <w:rPr>
+          <w:noProof/>
+          <w:lang w:eastAsia="es-ES"/>
+        </w:rPr>
+        <w:lastRenderedPageBreak/>
+        <w:drawing>
+          <wp:inline distT="0" distB="0" distL="0" distR="0" wp14:anchorId="5A00DD63" wp14:editId="6E39FFFF">
+            <wp:extent cx="2324100" cy="2324100"/>
+            <wp:effectExtent l="0" t="0" r="0" b="0"/>
+            <wp:docPr id="13" name="Imagen 13"/>
+            <wp:cNvGraphicFramePr>
+              <a:graphicFrameLocks xmlns:a="http://schemas.openxmlformats.org/drawingml/2006/main" noChangeAspect="1"/>
+            </wp:cNvGraphicFramePr>
+            <a:graphic xmlns:a="http://schemas.openxmlformats.org/drawingml/2006/main">
+              <a:graphicData uri="http://schemas.openxmlformats.org/drawingml/2006/picture">
+                <pic:pic xmlns:pic="http://schemas.openxmlformats.org/drawingml/2006/picture">
+                  <pic:nvPicPr>
+                    <pic:cNvPr id="4" name="qr-code.png"/>
+                    <pic:cNvPicPr/>
+                  </pic:nvPicPr>
+                  <pic:blipFill>
+                    <a:blip r:embed="rId7" cstate="print">
+                      <a:extLst>
+                        <a:ext uri="{28A0092B-C50C-407E-A947-70E740481C1C}">
+                          <a14:useLocalDpi xmlns:a14="http://schemas.microsoft.com/office/drawing/2010/main" val="0"/>
+                        </a:ext>
+                      </a:extLst>
+                    </a:blip>
+                    <a:stretch>
+                      <a:fillRect/>
+                    </a:stretch>
+                  </pic:blipFill>
+                  <pic:spPr>
+                    <a:xfrm>
+                      <a:off x="0" y="0"/>
+                      <a:ext cx="2324100" cy="2324100"/>
+                    </a:xfrm>
+                    <a:prstGeom prst="rect">
+                      <a:avLst/>
+                    </a:prstGeom>
+                  </pic:spPr>
+                </pic:pic>
+              </a:graphicData>
+            </a:graphic>
+          </wp:inline>
+        </w:drawing>
+      </w:r>
+      <w:r>
+        <w:tab/>
+      </w:r>
+      <w:r>
+        <w:rPr>
+          <w:noProof/>
+          <w:lang w:eastAsia="es-ES"/>
+        </w:rPr>
+        <w:drawing>
+          <wp:inline distT="0" distB="0" distL="0" distR="0" wp14:anchorId="2BCAD017" wp14:editId="1E9DCC3D">
+            <wp:extent cx="2324100" cy="2324100"/>
+            <wp:effectExtent l="0" t="0" r="0" b="0"/>
+            <wp:docPr id="6" name="Imagen 6"/>
+            <wp:cNvGraphicFramePr>
+              <a:graphicFrameLocks xmlns:a="http://schemas.openxmlformats.org/drawingml/2006/main" noChangeAspect="1"/>
+            </wp:cNvGraphicFramePr>
+            <a:graphic xmlns:a="http://schemas.openxmlformats.org/drawingml/2006/main">
+              <a:graphicData uri="http://schemas.openxmlformats.org/drawingml/2006/picture">
+                <pic:pic xmlns:pic="http://schemas.openxmlformats.org/drawingml/2006/picture">
+                  <pic:nvPicPr>
+                    <pic:cNvPr id="4" name="qr-code.png"/>
+                    <pic:cNvPicPr/>
+                  </pic:nvPicPr>
+                  <pic:blipFill>
+                    <a:blip r:embed="rId7" cstate="print">
+                      <a:extLst>
+                        <a:ext uri="{28A0092B-C50C-407E-A947-70E740481C1C}">
+                          <a14:useLocalDpi xmlns:a14="http://schemas.microsoft.com/office/drawing/2010/main" val="0"/>
+                        </a:ext>
+                      </a:extLst>
+                    </a:blip>
+                    <a:stretch>
+                      <a:fillRect/>
+                    </a:stretch>
+                  </pic:blipFill>
+                  <pic:spPr>
+                    <a:xfrm>
+                      <a:off x="0" y="0"/>
+                      <a:ext cx="2324100" cy="2324100"/>
+                    </a:xfrm>
+                    <a:prstGeom prst="rect">
+                      <a:avLst/>
+                    </a:prstGeom>
+                  </pic:spPr>
+                </pic:pic>
+              </a:graphicData>
+            </a:graphic>
+          </wp:inline>
+        </w:drawing>
+      </w:r>
+    </w:p>
+    <w:p>
+      <w:pPr>
+        <w:jc w:val="left"/>
+      </w:pPr>
+      <w:r>
+        <w:rPr>
+          <w:noProof/>
+          <w:lang w:eastAsia="es-ES"/>
+        </w:rPr>
+        <w:drawing>
+          <wp:inline distT="0" distB="0" distL="0" distR="0" wp14:anchorId="5A00DD63" wp14:editId="6E39FFFF">
+            <wp:extent cx="2324100" cy="2324100"/>
+            <wp:effectExtent l="0" t="0" r="0" b="0"/>
+            <wp:docPr id="14" name="Imagen 14"/>
+            <wp:cNvGraphicFramePr>
+              <a:graphicFrameLocks xmlns:a="http://schemas.openxmlformats.org/drawingml/2006/main" noChangeAspect="1"/>
+            </wp:cNvGraphicFramePr>
+            <a:graphic xmlns:a="http://schemas.openxmlformats.org/drawingml/2006/main">
+              <a:graphicData uri="http://schemas.openxmlformats.org/drawingml/2006/picture">
+                <pic:pic xmlns:pic="http://schemas.openxmlformats.org/drawingml/2006/picture">
+                  <pic:nvPicPr>
+                    <pic:cNvPr id="4" name="qr-code.png"/>
+                    <pic:cNvPicPr/>
+                  </pic:nvPicPr>
+                  <pic:blipFill>
+                    <a:blip r:embed="rId7" cstate="print">
+                      <a:extLst>
+                        <a:ext uri="{28A0092B-C50C-407E-A947-70E740481C1C}">
+                          <a14:useLocalDpi xmlns:a14="http://schemas.microsoft.com/office/drawing/2010/main" val="0"/>
+                        </a:ext>
+                      </a:extLst>
+                    </a:blip>
+                    <a:stretch>
+                      <a:fillRect/>
+                    </a:stretch>
+                  </pic:blipFill>
+                  <pic:spPr>
+                    <a:xfrm>
+                      <a:off x="0" y="0"/>
+                      <a:ext cx="2324100" cy="2324100"/>
+                    </a:xfrm>
+                    <a:prstGeom prst="rect">
+                      <a:avLst/>
+                    </a:prstGeom>
+                  </pic:spPr>
+                </pic:pic>
+              </a:graphicData>
+            </a:graphic>
+          </wp:inline>
+        </w:drawing>
+      </w:r>
+      <w:r>
+        <w:tab/>
+      </w:r>
+      <w:r>
+        <w:rPr>
+          <w:noProof/>
+          <w:lang w:eastAsia="es-ES"/>
+        </w:rPr>
+        <w:drawing>
+          <wp:inline distT="0" distB="0" distL="0" distR="0" wp14:anchorId="5A00DD63" wp14:editId="6E39FFFF">
+            <wp:extent cx="2324100" cy="2324100"/>
+            <wp:effectExtent l="0" t="0" r="0" b="0"/>
+            <wp:docPr id="15" name="Imagen 15"/>
+            <wp:cNvGraphicFramePr>
+              <a:graphicFrameLocks xmlns:a="http://schemas.openxmlformats.org/drawingml/2006/main" noChangeAspect="1"/>
+            </wp:cNvGraphicFramePr>
+            <a:graphic xmlns:a="http://schemas.openxmlformats.org/drawingml/2006/main">
+              <a:graphicData uri="http://schemas.openxmlformats.org/drawingml/2006/picture">
+                <pic:pic xmlns:pic="http://schemas.openxmlformats.org/drawingml/2006/picture">
+                  <pic:nvPicPr>
+                    <pic:cNvPr id="4" name="qr-code.png"/>
+                    <pic:cNvPicPr/>
+                  </pic:nvPicPr>
+                  <pic:blipFill>
+                    <a:blip r:embed="rId7" cstate="print">
+                      <a:extLst>
+                        <a:ext uri="{28A0092B-C50C-407E-A947-70E740481C1C}">
+                          <a14:useLocalDpi xmlns:a14="http://schemas.microsoft.com/office/drawing/2010/main" val="0"/>
+                        </a:ext>
+                      </a:extLst>
+                    </a:blip>
+                    <a:stretch>
+                      <a:fillRect/>
+                    </a:stretch>
+                  </pic:blipFill>
+                  <pic:spPr>
+                    <a:xfrm>
+                      <a:off x="0" y="0"/>
+                      <a:ext cx="2324100" cy="2324100"/>
+                    </a:xfrm>
+                    <a:prstGeom prst="rect">
+                      <a:avLst/>
+                    </a:prstGeom>
+                  </pic:spPr>
+                </pic:pic>
+              </a:graphicData>
+            </a:graphic>
+          </wp:inline>
+        </w:drawing>
+      </w:r>
+    </w:p>
+    <w:p>
+      <w:pPr>
+        <w:jc w:val="left"/>
+      </w:pPr>
+      <w:r>
+        <w:rPr>
+          <w:noProof/>
+          <w:lang w:eastAsia="es-ES"/>
+        </w:rPr>
+        <w:drawing>
+          <wp:inline distT="0" distB="0" distL="0" distR="0" wp14:anchorId="5A00DD63" wp14:editId="6E39FFFF">
+            <wp:extent cx="2324100" cy="2324100"/>
+            <wp:effectExtent l="0" t="0" r="0" b="0"/>
+            <wp:docPr id="16" name="Imagen 16"/>
+            <wp:cNvGraphicFramePr>
+              <a:graphicFrameLocks xmlns:a="http://schemas.openxmlformats.org/drawingml/2006/main" noChangeAspect="1"/>
+            </wp:cNvGraphicFramePr>
+            <a:graphic xmlns:a="http://schemas.openxmlformats.org/drawingml/2006/main">
+              <a:graphicData uri="http://schemas.openxmlformats.org/drawingml/2006/picture">
+                <pic:pic xmlns:pic="http://schemas.openxmlformats.org/drawingml/2006/picture">
+                  <pic:nvPicPr>
+                    <pic:cNvPr id="4" name="qr-code.png"/>
+                    <pic:cNvPicPr/>
+                  </pic:nvPicPr>
+                  <pic:blipFill>
+                    <a:blip r:embed="rId7" cstate="print">
+                      <a:extLst>
+                        <a:ext uri="{28A0092B-C50C-407E-A947-70E740481C1C}">
+                          <a14:useLocalDpi xmlns:a14="http://schemas.microsoft.com/office/drawing/2010/main" val="0"/>
+                        </a:ext>
+                      </a:extLst>
+                    </a:blip>
+                    <a:stretch>
+                      <a:fillRect/>
+                    </a:stretch>
+                  </pic:blipFill>
+                  <pic:spPr>
+                    <a:xfrm>
+                      <a:off x="0" y="0"/>
+                      <a:ext cx="2324100" cy="2324100"/>
+                    </a:xfrm>
+                    <a:prstGeom prst="rect">
+                      <a:avLst/>
+                    </a:prstGeom>
+                  </pic:spPr>
+                </pic:pic>
+              </a:graphicData>
+            </a:graphic>
+          </wp:inline>
+        </w:drawing>
+      </w:r>
+      <w:r>
+        <w:tab/>
+      </w:r>
+      <w:r>
+        <w:rPr>
+          <w:noProof/>
+          <w:lang w:eastAsia="es-ES"/>
+        </w:rPr>
+        <w:drawing>
+          <wp:inline distT="0" distB="0" distL="0" distR="0" wp14:anchorId="5A00DD63" wp14:editId="6E39FFFF">
+            <wp:extent cx="2324100" cy="2324100"/>
+            <wp:effectExtent l="0" t="0" r="0" b="0"/>
+            <wp:docPr id="17" name="Imagen 17"/>
+            <wp:cNvGraphicFramePr>
+              <a:graphicFrameLocks xmlns:a="http://schemas.openxmlformats.org/drawingml/2006/main" noChangeAspect="1"/>
+            </wp:cNvGraphicFramePr>
+            <a:graphic xmlns:a="http://schemas.openxmlformats.org/drawingml/2006/main">
+              <a:graphicData uri="http://schemas.openxmlformats.org/drawingml/2006/picture">
+                <pic:pic xmlns:pic="http://schemas.openxmlformats.org/drawingml/2006/picture">
+                  <pic:nvPicPr>
+                    <pic:cNvPr id="4" name="qr-code.png"/>
+                    <pic:cNvPicPr/>
+                  </pic:nvPicPr>
+                  <pic:blipFill>
+                    <a:blip r:embed="rId7" cstate="print">
+                      <a:extLst>
+                        <a:ext uri="{28A0092B-C50C-407E-A947-70E740481C1C}">
+                          <a14:useLocalDpi xmlns:a14="http://schemas.microsoft.com/office/drawing/2010/main" val="0"/>
+                        </a:ext>
+                      </a:extLst>
+                    </a:blip>
+                    <a:stretch>
+                      <a:fillRect/>
+                    </a:stretch>
+                  </pic:blipFill>
+                  <pic:spPr>
+                    <a:xfrm>
+                      <a:off x="0" y="0"/>
+                      <a:ext cx="2324100" cy="2324100"/>
+                    </a:xfrm>
+                    <a:prstGeom prst="rect">
+                      <a:avLst/>
+                    </a:prstGeom>
+                  </pic:spPr>
+                </pic:pic>
+              </a:graphicData>
+            </a:graphic>
+          </wp:inline>
+        </w:drawing>
+      </w:r>
+    </w:p>
+    <w:p>
+      <w:pPr>
+        <w:jc w:val="left"/>
+      </w:pPr>
+      <w:r>
+        <w:rPr>
+          <w:noProof/>
+          <w:lang w:eastAsia="es-ES"/>
+        </w:rPr>
+        <w:drawing>
+          <wp:inline distT="0" distB="0" distL="0" distR="0" wp14:anchorId="5A00DD63" wp14:editId="6E39FFFF">
+            <wp:extent cx="2324100" cy="2324100"/>
+            <wp:effectExtent l="0" t="0" r="0" b="0"/>
+            <wp:docPr id="18" name="Imagen 18"/>
+            <wp:cNvGraphicFramePr>
+              <a:graphicFrameLocks xmlns:a="http://schemas.openxmlformats.org/drawingml/2006/main" noChangeAspect="1"/>
+            </wp:cNvGraphicFramePr>
+            <a:graphic xmlns:a="http://schemas.openxmlformats.org/drawingml/2006/main">
+              <a:graphicData uri="http://schemas.openxmlformats.org/drawingml/2006/picture">
+                <pic:pic xmlns:pic="http://schemas.openxmlformats.org/drawingml/2006/picture">
+                  <pic:nvPicPr>
+                    <pic:cNvPr id="4" name="qr-code.png"/>
+                    <pic:cNvPicPr/>
+                  </pic:nvPicPr>
+                  <pic:blipFill>
+                    <a:blip r:embed="rId7" cstate="print">
+                      <a:extLst>
+                        <a:ext uri="{28A0092B-C50C-407E-A947-70E740481C1C}">
+                          <a14:useLocalDpi xmlns:a14="http://schemas.microsoft.com/office/drawing/2010/main" val="0"/>
+                        </a:ext>
+                      </a:extLst>
+                    </a:blip>
+                    <a:stretch>
+                      <a:fillRect/>
+                    </a:stretch>
+                  </pic:blipFill>
+                  <pic:spPr>
+                    <a:xfrm>
+                      <a:off x="0" y="0"/>
+                      <a:ext cx="2324100" cy="2324100"/>
+                    </a:xfrm>
+                    <a:prstGeom prst="rect">
+                      <a:avLst/>
+                    </a:prstGeom>
+                  </pic:spPr>
+                </pic:pic>
+              </a:graphicData>
+            </a:graphic>
+          </wp:inline>
+        </w:drawing>
+      </w:r>
+      <w:r>
+        <w:tab/>
+      </w:r>
+      <w:r>
+        <w:rPr>
+          <w:noProof/>
+          <w:lang w:eastAsia="es-ES"/>
+        </w:rPr>
+        <w:drawing>
+          <wp:inline distT="0" distB="0" distL="0" distR="0" wp14:anchorId="5A00DD63" wp14:editId="6E39FFFF">
+            <wp:extent cx="2324100" cy="2324100"/>
+            <wp:effectExtent l="0" t="0" r="0" b="0"/>
+            <wp:docPr id="19" name="Imagen 19"/>
+            <wp:cNvGraphicFramePr>
+              <a:graphicFrameLocks xmlns:a="http://schemas.openxmlformats.org/drawingml/2006/main" noChangeAspect="1"/>
+            </wp:cNvGraphicFramePr>
+            <a:graphic xmlns:a="http://schemas.openxmlformats.org/drawingml/2006/main">
+              <a:graphicData uri="http://schemas.openxmlformats.org/drawingml/2006/picture">
+                <pic:pic xmlns:pic="http://schemas.openxmlformats.org/drawingml/2006/picture">
+                  <pic:nvPicPr>
+                    <pic:cNvPr id="4" name="qr-code.png"/>
+                    <pic:cNvPicPr/>
+                  </pic:nvPicPr>
+                  <pic:blipFill>
+                    <a:blip r:embed="rId7" cstate="print">
+                      <a:extLst>
+                        <a:ext uri="{28A0092B-C50C-407E-A947-70E740481C1C}">
+                          <a14:useLocalDpi xmlns:a14="http://schemas.microsoft.com/office/drawing/2010/main" val="0"/>
+                        </a:ext>
+                      </a:extLst>
+                    </a:blip>
+                    <a:stretch>
+                      <a:fillRect/>
+                    </a:stretch>
+                  </pic:blipFill>
+                  <pic:spPr>
+                    <a:xfrm>
+                      <a:off x="0" y="0"/>
+                      <a:ext cx="2324100" cy="2324100"/>
+                    </a:xfrm>
+                    <a:prstGeom prst="rect">
+                      <a:avLst/>
+                    </a:prstGeom>
+                  </pic:spPr>
+                </pic:pic>
+              </a:graphicData>
+            </a:graphic>
+          </wp:inline>
+        </w:drawing>
+      </w:r>
       <w:bookmarkStart w:id="0" w:name="_GoBack"/>
       <w:bookmarkEnd w:id="0"/>
     </w:p>
@@ -123,7 +475,7 @@
       <w:headerReference w:type="default" r:id="rId8"/>
       <w:footerReference w:type="default" r:id="rId9"/>
       <w:pgSz w:w="11906" w:h="16838" w:code="9"/>
-      <w:pgMar w:top="2160" w:right="1080" w:bottom="2160" w:left="1080" w:header="0" w:footer="0" w:gutter="0"/>
+      <w:pgMar w:top="567" w:right="1080" w:bottom="568" w:left="1080" w:header="0" w:footer="0" w:gutter="0"/>
       <w:cols w:space="720"/>
       <w:docGrid w:linePitch="360"/>
     </w:sectPr>
@@ -185,7 +537,7 @@
         <w:noProof/>
         <w:lang w:bidi="es-ES"/>
       </w:rPr>
-      <w:t>1</w:t>
+      <w:t>2</w:t>
     </w:r>
     <w:r>
       <w:rPr>

</xml_diff>